<commit_message>
Updated "Einverständniserklärung" and added links to them in "Eltern Info".
</commit_message>
<xml_diff>
--- a/infos/EinverstaendniserklaerungFotosVideos.docx
+++ b/infos/EinverstaendniserklaerungFotosVideos.docx
@@ -35,8 +35,6 @@
       <w:r>
         <w:t xml:space="preserve">und auf denen möglicherweise </w:t>
       </w:r>
-      <w:bookmarkStart w:id="0" w:name="_GoBack"/>
-      <w:bookmarkEnd w:id="0"/>
     </w:p>
     <w:p>
       <w:pPr>
@@ -124,28 +122,10 @@
         <w:t xml:space="preserve">auf der Homepage </w:t>
       </w:r>
       <w:r>
-        <w:t>des CoderDojo Linz</w:t>
-      </w:r>
-    </w:p>
-    <w:p>
-      <w:pPr>
-        <w:pStyle w:val="ListParagraph"/>
-        <w:numPr>
-          <w:ilvl w:val="0"/>
-          <w:numId w:val="2"/>
-        </w:numPr>
-      </w:pPr>
-      <w:r>
-        <w:t xml:space="preserve">in sozialen Medien des CoderDojo Linz </w:t>
-      </w:r>
-      <w:r>
-        <w:t>(</w:t>
-      </w:r>
-      <w:r>
-        <w:t>z.B. Facebook, Flickr, …</w:t>
-      </w:r>
-      <w:r>
-        <w:t>)</w:t>
+        <w:t>des CoderDojo L</w:t>
+      </w:r>
+      <w:r>
+        <w:t>uzern</w:t>
       </w:r>
     </w:p>
     <w:p>
@@ -171,7 +151,15 @@
         <w:t>ichte über Projekte, bei denen a</w:t>
       </w:r>
       <w:r>
-        <w:t>usdrücklich über Leistungen, die Ihre Tochter bzw. Ihr Sohn im Rahmen des CoderDojo Linz erbracht haben (z.B. Bericht über ein besonders gelungenes Projekt Ihrer Tochter bzw. Ihres Sohnes)</w:t>
+        <w:t>usdrücklich über Leistungen, die Ihre Tochter bzw. Ihr Sohn im Rahmen des CoderDojo L</w:t>
+      </w:r>
+      <w:r>
+        <w:t xml:space="preserve">uzern </w:t>
+      </w:r>
+      <w:bookmarkStart w:id="0" w:name="_GoBack"/>
+      <w:bookmarkEnd w:id="0"/>
+      <w:r>
+        <w:t>erbracht haben (z.B. Bericht über ein besonders gelungenes Projekt Ihrer Tochter bzw. Ihres Sohnes)</w:t>
       </w:r>
       <w:r>
         <w:t>, berichtet wird</w:t>
@@ -641,6 +629,7 @@
     <w:lsdException w:name="HTML Sample" w:semiHidden="1" w:unhideWhenUsed="1"/>
     <w:lsdException w:name="HTML Typewriter" w:semiHidden="1" w:unhideWhenUsed="1"/>
     <w:lsdException w:name="HTML Variable" w:semiHidden="1" w:unhideWhenUsed="1"/>
+    <w:lsdException w:name="Normal Table" w:semiHidden="1" w:unhideWhenUsed="1"/>
     <w:lsdException w:name="annotation subject" w:semiHidden="1" w:unhideWhenUsed="1"/>
     <w:lsdException w:name="No List" w:semiHidden="1" w:unhideWhenUsed="1"/>
     <w:lsdException w:name="Outline List 1" w:semiHidden="1" w:unhideWhenUsed="1"/>
@@ -684,8 +673,10 @@
     <w:lsdException w:name="Table Elegant" w:semiHidden="1" w:unhideWhenUsed="1"/>
     <w:lsdException w:name="Table Professional" w:semiHidden="1" w:unhideWhenUsed="1"/>
     <w:lsdException w:name="Table Subtle 1" w:semiHidden="1" w:unhideWhenUsed="1"/>
+    <w:lsdException w:name="Table Subtle 2" w:semiHidden="1" w:unhideWhenUsed="1"/>
     <w:lsdException w:name="Table Web 1" w:semiHidden="1" w:unhideWhenUsed="1"/>
     <w:lsdException w:name="Table Web 2" w:semiHidden="1" w:unhideWhenUsed="1"/>
+    <w:lsdException w:name="Table Web 3" w:semiHidden="1" w:unhideWhenUsed="1"/>
     <w:lsdException w:name="Balloon Text" w:semiHidden="1" w:unhideWhenUsed="1"/>
     <w:lsdException w:name="Table Grid" w:uiPriority="39"/>
     <w:lsdException w:name="Table Theme" w:semiHidden="1" w:unhideWhenUsed="1"/>

</xml_diff>